<commit_message>
finish components and services
</commit_message>
<xml_diff>
--- a/back/cmd.docx
+++ b/back/cmd.docx
@@ -4,433 +4,1910 @@
   <w:body>
     <w:p>
       <w:pPr>
-        <w:pStyle w:val="ListParagraph"/>
-        <w:numPr>
-          <w:ilvl w:val="0"/>
-          <w:numId w:val="1"/>
-        </w:numPr>
-        <w:jc w:val="both"/>
-        <w:rPr>
-          <w:rFonts w:asciiTheme="majorBidi" w:hAnsiTheme="majorBidi" w:cstheme="majorBidi"/>
-          <w:sz w:val="24"/>
-          <w:szCs w:val="24"/>
-        </w:rPr>
-      </w:pPr>
-      <w:r>
-        <w:rPr>
-          <w:rFonts w:asciiTheme="majorBidi" w:hAnsiTheme="majorBidi" w:cstheme="majorBidi"/>
-          <w:sz w:val="24"/>
-          <w:szCs w:val="24"/>
-        </w:rPr>
-        <w:t>To remove corrupted crack, use the command: sfc \scannow</w:t>
-      </w:r>
+        <w:pStyle w:val="NormalWeb"/>
+        <w:shd w:val="clear" w:color="auto" w:fill="FFFFFF"/>
+        <w:spacing w:before="120" w:beforeAutospacing="0" w:after="120" w:afterAutospacing="0"/>
+        <w:rPr>
+          <w:rFonts w:ascii="Arial" w:hAnsi="Arial" w:cs="Arial"/>
+          <w:color w:val="202122"/>
+          <w:sz w:val="21"/>
+          <w:szCs w:val="21"/>
+        </w:rPr>
+      </w:pPr>
+      <w:r>
+        <w:rPr>
+          <w:rFonts w:ascii="Arial" w:hAnsi="Arial" w:cs="Arial"/>
+          <w:b/>
+          <w:bCs/>
+          <w:color w:val="202122"/>
+          <w:sz w:val="21"/>
+          <w:szCs w:val="21"/>
+        </w:rPr>
+        <w:t>Coronavirus disease 2019</w:t>
+      </w:r>
+      <w:r>
+        <w:rPr>
+          <w:rFonts w:ascii="Arial" w:hAnsi="Arial" w:cs="Arial"/>
+          <w:color w:val="202122"/>
+          <w:sz w:val="21"/>
+          <w:szCs w:val="21"/>
+        </w:rPr>
+        <w:t> (</w:t>
+      </w:r>
+      <w:r>
+        <w:rPr>
+          <w:rFonts w:ascii="Arial" w:hAnsi="Arial" w:cs="Arial"/>
+          <w:b/>
+          <w:bCs/>
+          <w:color w:val="202122"/>
+          <w:sz w:val="21"/>
+          <w:szCs w:val="21"/>
+        </w:rPr>
+        <w:t>COVID</w:t>
+      </w:r>
+      <w:r>
+        <w:rPr>
+          <w:rFonts w:ascii="Arial" w:hAnsi="Arial" w:cs="Arial"/>
+          <w:b/>
+          <w:bCs/>
+          <w:color w:val="202122"/>
+          <w:sz w:val="21"/>
+          <w:szCs w:val="21"/>
+        </w:rPr>
+        <w:noBreakHyphen/>
+        <w:t>19</w:t>
+      </w:r>
+      <w:r>
+        <w:rPr>
+          <w:rFonts w:ascii="Arial" w:hAnsi="Arial" w:cs="Arial"/>
+          <w:color w:val="202122"/>
+          <w:sz w:val="21"/>
+          <w:szCs w:val="21"/>
+        </w:rPr>
+        <w:t>) is an </w:t>
+      </w:r>
+      <w:hyperlink r:id="rId5" w:tooltip="Infectious disease" w:history="1">
+        <w:r>
+          <w:rPr>
+            <w:rStyle w:val="Hyperlink"/>
+            <w:rFonts w:ascii="Arial" w:hAnsi="Arial" w:cs="Arial"/>
+            <w:color w:val="0B0080"/>
+            <w:sz w:val="21"/>
+            <w:szCs w:val="21"/>
+            <w:u w:val="none"/>
+          </w:rPr>
+          <w:t>infectious disease</w:t>
+        </w:r>
+      </w:hyperlink>
+      <w:r>
+        <w:rPr>
+          <w:rFonts w:ascii="Arial" w:hAnsi="Arial" w:cs="Arial"/>
+          <w:color w:val="202122"/>
+          <w:sz w:val="21"/>
+          <w:szCs w:val="21"/>
+        </w:rPr>
+        <w:t> caused by </w:t>
+      </w:r>
+      <w:hyperlink r:id="rId6" w:tooltip="Severe acute respiratory syndrome coronavirus 2" w:history="1">
+        <w:r>
+          <w:rPr>
+            <w:rStyle w:val="Hyperlink"/>
+            <w:rFonts w:ascii="Arial" w:hAnsi="Arial" w:cs="Arial"/>
+            <w:color w:val="0B0080"/>
+            <w:sz w:val="21"/>
+            <w:szCs w:val="21"/>
+            <w:u w:val="none"/>
+          </w:rPr>
+          <w:t>severe acute respiratory syndrome coronavirus 2</w:t>
+        </w:r>
+      </w:hyperlink>
+      <w:r>
+        <w:rPr>
+          <w:rFonts w:ascii="Arial" w:hAnsi="Arial" w:cs="Arial"/>
+          <w:color w:val="202122"/>
+          <w:sz w:val="21"/>
+          <w:szCs w:val="21"/>
+        </w:rPr>
+        <w:t> (SARS-CoV-2).</w:t>
+      </w:r>
+      <w:hyperlink r:id="rId7" w:anchor="cite_note-9" w:history="1">
+        <w:r>
+          <w:rPr>
+            <w:rStyle w:val="Hyperlink"/>
+            <w:rFonts w:ascii="Arial" w:hAnsi="Arial" w:cs="Arial"/>
+            <w:color w:val="0B0080"/>
+            <w:sz w:val="17"/>
+            <w:szCs w:val="17"/>
+            <w:u w:val="none"/>
+            <w:vertAlign w:val="superscript"/>
+          </w:rPr>
+          <w:t>[9]</w:t>
+        </w:r>
+      </w:hyperlink>
+      <w:r>
+        <w:rPr>
+          <w:rFonts w:ascii="Arial" w:hAnsi="Arial" w:cs="Arial"/>
+          <w:color w:val="202122"/>
+          <w:sz w:val="21"/>
+          <w:szCs w:val="21"/>
+        </w:rPr>
+        <w:t> It was first identified in December 2019 in </w:t>
+      </w:r>
+      <w:hyperlink r:id="rId8" w:tooltip="Wuhan" w:history="1">
+        <w:r>
+          <w:rPr>
+            <w:rStyle w:val="Hyperlink"/>
+            <w:rFonts w:ascii="Arial" w:hAnsi="Arial" w:cs="Arial"/>
+            <w:color w:val="0B0080"/>
+            <w:sz w:val="21"/>
+            <w:szCs w:val="21"/>
+            <w:u w:val="none"/>
+          </w:rPr>
+          <w:t>Wuhan</w:t>
+        </w:r>
+      </w:hyperlink>
+      <w:r>
+        <w:rPr>
+          <w:rFonts w:ascii="Arial" w:hAnsi="Arial" w:cs="Arial"/>
+          <w:color w:val="202122"/>
+          <w:sz w:val="21"/>
+          <w:szCs w:val="21"/>
+        </w:rPr>
+        <w:t>, </w:t>
+      </w:r>
+      <w:hyperlink r:id="rId9" w:tooltip="Hubei" w:history="1">
+        <w:r>
+          <w:rPr>
+            <w:rStyle w:val="Hyperlink"/>
+            <w:rFonts w:ascii="Arial" w:hAnsi="Arial" w:cs="Arial"/>
+            <w:color w:val="0B0080"/>
+            <w:sz w:val="21"/>
+            <w:szCs w:val="21"/>
+            <w:u w:val="none"/>
+          </w:rPr>
+          <w:t>Hubei</w:t>
+        </w:r>
+      </w:hyperlink>
+      <w:r>
+        <w:rPr>
+          <w:rFonts w:ascii="Arial" w:hAnsi="Arial" w:cs="Arial"/>
+          <w:color w:val="202122"/>
+          <w:sz w:val="21"/>
+          <w:szCs w:val="21"/>
+        </w:rPr>
+        <w:t>, China, and has resulted in </w:t>
+      </w:r>
+      <w:hyperlink r:id="rId10" w:tooltip="COVID-19 pandemic" w:history="1">
+        <w:r>
+          <w:rPr>
+            <w:rStyle w:val="Hyperlink"/>
+            <w:rFonts w:ascii="Arial" w:hAnsi="Arial" w:cs="Arial"/>
+            <w:color w:val="0B0080"/>
+            <w:sz w:val="21"/>
+            <w:szCs w:val="21"/>
+            <w:u w:val="none"/>
+          </w:rPr>
+          <w:t>an ongoing pandemic</w:t>
+        </w:r>
+      </w:hyperlink>
+      <w:r>
+        <w:rPr>
+          <w:rFonts w:ascii="Arial" w:hAnsi="Arial" w:cs="Arial"/>
+          <w:color w:val="202122"/>
+          <w:sz w:val="21"/>
+          <w:szCs w:val="21"/>
+        </w:rPr>
+        <w:t>.</w:t>
+      </w:r>
+      <w:hyperlink r:id="rId11" w:anchor="cite_note-Hui14Jan2020-10" w:history="1">
+        <w:r>
+          <w:rPr>
+            <w:rStyle w:val="Hyperlink"/>
+            <w:rFonts w:ascii="Arial" w:hAnsi="Arial" w:cs="Arial"/>
+            <w:color w:val="0B0080"/>
+            <w:sz w:val="17"/>
+            <w:szCs w:val="17"/>
+            <w:u w:val="none"/>
+            <w:vertAlign w:val="superscript"/>
+          </w:rPr>
+          <w:t>[10]</w:t>
+        </w:r>
+      </w:hyperlink>
+      <w:hyperlink r:id="rId12" w:anchor="cite_note-WHOPandemic-11" w:history="1">
+        <w:r>
+          <w:rPr>
+            <w:rStyle w:val="Hyperlink"/>
+            <w:rFonts w:ascii="Arial" w:hAnsi="Arial" w:cs="Arial"/>
+            <w:color w:val="0B0080"/>
+            <w:sz w:val="17"/>
+            <w:szCs w:val="17"/>
+            <w:u w:val="none"/>
+            <w:vertAlign w:val="superscript"/>
+          </w:rPr>
+          <w:t>[11]</w:t>
+        </w:r>
+      </w:hyperlink>
+      <w:r>
+        <w:rPr>
+          <w:rFonts w:ascii="Arial" w:hAnsi="Arial" w:cs="Arial"/>
+          <w:color w:val="202122"/>
+          <w:sz w:val="21"/>
+          <w:szCs w:val="21"/>
+        </w:rPr>
+        <w:t> As of 25 August 2020, </w:t>
+      </w:r>
+      <w:hyperlink r:id="rId13" w:tooltip="COVID-19 pandemic cases" w:history="1">
+        <w:r>
+          <w:rPr>
+            <w:rStyle w:val="Hyperlink"/>
+            <w:rFonts w:ascii="Arial" w:hAnsi="Arial" w:cs="Arial"/>
+            <w:color w:val="0B0080"/>
+            <w:sz w:val="21"/>
+            <w:szCs w:val="21"/>
+            <w:u w:val="none"/>
+          </w:rPr>
+          <w:t>more than 23.6</w:t>
+        </w:r>
+        <w:r>
+          <w:rPr>
+            <w:rStyle w:val="nowrap"/>
+            <w:rFonts w:ascii="Arial" w:hAnsi="Arial" w:cs="Arial"/>
+            <w:color w:val="0B0080"/>
+            <w:sz w:val="21"/>
+            <w:szCs w:val="21"/>
+          </w:rPr>
+          <w:t> </w:t>
+        </w:r>
+        <w:r>
+          <w:rPr>
+            <w:rStyle w:val="Hyperlink"/>
+            <w:rFonts w:ascii="Arial" w:hAnsi="Arial" w:cs="Arial"/>
+            <w:color w:val="0B0080"/>
+            <w:sz w:val="21"/>
+            <w:szCs w:val="21"/>
+            <w:u w:val="none"/>
+          </w:rPr>
+          <w:t>million cases</w:t>
+        </w:r>
+      </w:hyperlink>
+      <w:r>
+        <w:rPr>
+          <w:rFonts w:ascii="Arial" w:hAnsi="Arial" w:cs="Arial"/>
+          <w:color w:val="202122"/>
+          <w:sz w:val="21"/>
+          <w:szCs w:val="21"/>
+        </w:rPr>
+        <w:t> have been reported across 188 countries and territories, resulting in </w:t>
+      </w:r>
+      <w:hyperlink r:id="rId14" w:tooltip="COVID-19 pandemic deaths" w:history="1">
+        <w:r>
+          <w:rPr>
+            <w:rStyle w:val="Hyperlink"/>
+            <w:rFonts w:ascii="Arial" w:hAnsi="Arial" w:cs="Arial"/>
+            <w:color w:val="0B0080"/>
+            <w:sz w:val="21"/>
+            <w:szCs w:val="21"/>
+            <w:u w:val="none"/>
+          </w:rPr>
+          <w:t>more than 814,000 deaths</w:t>
+        </w:r>
+      </w:hyperlink>
+      <w:r>
+        <w:rPr>
+          <w:rFonts w:ascii="Arial" w:hAnsi="Arial" w:cs="Arial"/>
+          <w:color w:val="202122"/>
+          <w:sz w:val="21"/>
+          <w:szCs w:val="21"/>
+        </w:rPr>
+        <w:t>. More than 15.3</w:t>
+      </w:r>
+      <w:r>
+        <w:rPr>
+          <w:rStyle w:val="nowrap"/>
+          <w:rFonts w:ascii="Arial" w:hAnsi="Arial" w:cs="Arial"/>
+          <w:color w:val="202122"/>
+          <w:sz w:val="21"/>
+          <w:szCs w:val="21"/>
+        </w:rPr>
+        <w:t> </w:t>
+      </w:r>
+      <w:r>
+        <w:rPr>
+          <w:rFonts w:ascii="Arial" w:hAnsi="Arial" w:cs="Arial"/>
+          <w:color w:val="202122"/>
+          <w:sz w:val="21"/>
+          <w:szCs w:val="21"/>
+        </w:rPr>
+        <w:t>million people have recovered.</w:t>
+      </w:r>
+      <w:hyperlink r:id="rId15" w:anchor="cite_note-JHU_ticker-8" w:history="1">
+        <w:r>
+          <w:rPr>
+            <w:rStyle w:val="Hyperlink"/>
+            <w:rFonts w:ascii="Arial" w:hAnsi="Arial" w:cs="Arial"/>
+            <w:color w:val="0B0080"/>
+            <w:sz w:val="17"/>
+            <w:szCs w:val="17"/>
+            <w:u w:val="none"/>
+            <w:vertAlign w:val="superscript"/>
+          </w:rPr>
+          <w:t>[8]</w:t>
+        </w:r>
+      </w:hyperlink>
     </w:p>
     <w:p>
       <w:pPr>
-        <w:pStyle w:val="ListParagraph"/>
-        <w:numPr>
-          <w:ilvl w:val="0"/>
-          <w:numId w:val="1"/>
-        </w:numPr>
-        <w:jc w:val="both"/>
-        <w:rPr>
-          <w:rFonts w:asciiTheme="majorBidi" w:hAnsiTheme="majorBidi" w:cstheme="majorBidi"/>
-          <w:sz w:val="24"/>
-          <w:szCs w:val="24"/>
-        </w:rPr>
-      </w:pPr>
-      <w:r>
-        <w:rPr>
-          <w:rFonts w:asciiTheme="majorBidi" w:hAnsiTheme="majorBidi" w:cstheme="majorBidi"/>
-          <w:sz w:val="24"/>
-          <w:szCs w:val="24"/>
-        </w:rPr>
-        <w:t>Chkddsk /r /f</w:t>
-      </w:r>
+        <w:pStyle w:val="NormalWeb"/>
+        <w:shd w:val="clear" w:color="auto" w:fill="FFFFFF"/>
+        <w:spacing w:before="120" w:beforeAutospacing="0" w:after="120" w:afterAutospacing="0"/>
+        <w:rPr>
+          <w:rFonts w:ascii="Arial" w:hAnsi="Arial" w:cs="Arial"/>
+          <w:color w:val="202122"/>
+          <w:sz w:val="21"/>
+          <w:szCs w:val="21"/>
+        </w:rPr>
+      </w:pPr>
+      <w:r>
+        <w:rPr>
+          <w:rFonts w:ascii="Arial" w:hAnsi="Arial" w:cs="Arial"/>
+          <w:color w:val="202122"/>
+          <w:sz w:val="21"/>
+          <w:szCs w:val="21"/>
+        </w:rPr>
+        <w:t>Common symptoms include fever, cough, fatigue, shortness of breath, and </w:t>
+      </w:r>
+      <w:hyperlink r:id="rId16" w:tooltip="Anosmia" w:history="1">
+        <w:r>
+          <w:rPr>
+            <w:rStyle w:val="Hyperlink"/>
+            <w:rFonts w:ascii="Arial" w:hAnsi="Arial" w:cs="Arial"/>
+            <w:color w:val="0B0080"/>
+            <w:sz w:val="21"/>
+            <w:szCs w:val="21"/>
+            <w:u w:val="none"/>
+          </w:rPr>
+          <w:t>loss of smell</w:t>
+        </w:r>
+      </w:hyperlink>
+      <w:r>
+        <w:rPr>
+          <w:rFonts w:ascii="Arial" w:hAnsi="Arial" w:cs="Arial"/>
+          <w:color w:val="202122"/>
+          <w:sz w:val="21"/>
+          <w:szCs w:val="21"/>
+        </w:rPr>
+        <w:t> and </w:t>
+      </w:r>
+      <w:hyperlink r:id="rId17" w:tooltip="Ageusia" w:history="1">
+        <w:r>
+          <w:rPr>
+            <w:rStyle w:val="Hyperlink"/>
+            <w:rFonts w:ascii="Arial" w:hAnsi="Arial" w:cs="Arial"/>
+            <w:color w:val="0B0080"/>
+            <w:sz w:val="21"/>
+            <w:szCs w:val="21"/>
+            <w:u w:val="none"/>
+          </w:rPr>
+          <w:t>taste</w:t>
+        </w:r>
+      </w:hyperlink>
+      <w:r>
+        <w:rPr>
+          <w:rFonts w:ascii="Arial" w:hAnsi="Arial" w:cs="Arial"/>
+          <w:color w:val="202122"/>
+          <w:sz w:val="21"/>
+          <w:szCs w:val="21"/>
+        </w:rPr>
+        <w:t>.</w:t>
+      </w:r>
+      <w:hyperlink r:id="rId18" w:anchor="cite_note-autogenerated1-12" w:history="1">
+        <w:r>
+          <w:rPr>
+            <w:rStyle w:val="Hyperlink"/>
+            <w:rFonts w:ascii="Arial" w:hAnsi="Arial" w:cs="Arial"/>
+            <w:color w:val="0B0080"/>
+            <w:sz w:val="17"/>
+            <w:szCs w:val="17"/>
+            <w:u w:val="none"/>
+            <w:vertAlign w:val="superscript"/>
+          </w:rPr>
+          <w:t>[12]</w:t>
+        </w:r>
+      </w:hyperlink>
+      <w:hyperlink r:id="rId19" w:anchor="cite_note-CDC2020Sym-5" w:history="1">
+        <w:r>
+          <w:rPr>
+            <w:rStyle w:val="Hyperlink"/>
+            <w:rFonts w:ascii="Arial" w:hAnsi="Arial" w:cs="Arial"/>
+            <w:color w:val="0B0080"/>
+            <w:sz w:val="17"/>
+            <w:szCs w:val="17"/>
+            <w:u w:val="none"/>
+            <w:vertAlign w:val="superscript"/>
+          </w:rPr>
+          <w:t>[5]</w:t>
+        </w:r>
+      </w:hyperlink>
+      <w:hyperlink r:id="rId20" w:anchor="cite_note-WHO2020QA-6" w:history="1">
+        <w:r>
+          <w:rPr>
+            <w:rStyle w:val="Hyperlink"/>
+            <w:rFonts w:ascii="Arial" w:hAnsi="Arial" w:cs="Arial"/>
+            <w:color w:val="0B0080"/>
+            <w:sz w:val="17"/>
+            <w:szCs w:val="17"/>
+            <w:u w:val="none"/>
+            <w:vertAlign w:val="superscript"/>
+          </w:rPr>
+          <w:t>[6]</w:t>
+        </w:r>
+      </w:hyperlink>
+      <w:hyperlink r:id="rId21" w:anchor="cite_note-entuk-anosmia-13" w:history="1">
+        <w:r>
+          <w:rPr>
+            <w:rStyle w:val="Hyperlink"/>
+            <w:rFonts w:ascii="Arial" w:hAnsi="Arial" w:cs="Arial"/>
+            <w:color w:val="0B0080"/>
+            <w:sz w:val="17"/>
+            <w:szCs w:val="17"/>
+            <w:u w:val="none"/>
+            <w:vertAlign w:val="superscript"/>
+          </w:rPr>
+          <w:t>[13]</w:t>
+        </w:r>
+      </w:hyperlink>
+      <w:r>
+        <w:rPr>
+          <w:rFonts w:ascii="Arial" w:hAnsi="Arial" w:cs="Arial"/>
+          <w:color w:val="202122"/>
+          <w:sz w:val="21"/>
+          <w:szCs w:val="21"/>
+        </w:rPr>
+        <w:t> While most people have mild symptoms, some people develop </w:t>
+      </w:r>
+      <w:hyperlink r:id="rId22" w:tooltip="Acute respiratory distress syndrome" w:history="1">
+        <w:r>
+          <w:rPr>
+            <w:rStyle w:val="Hyperlink"/>
+            <w:rFonts w:ascii="Arial" w:hAnsi="Arial" w:cs="Arial"/>
+            <w:color w:val="0B0080"/>
+            <w:sz w:val="21"/>
+            <w:szCs w:val="21"/>
+            <w:u w:val="none"/>
+          </w:rPr>
+          <w:t>acute respiratory distress syndrome</w:t>
+        </w:r>
+      </w:hyperlink>
+      <w:r>
+        <w:rPr>
+          <w:rFonts w:ascii="Arial" w:hAnsi="Arial" w:cs="Arial"/>
+          <w:color w:val="202122"/>
+          <w:sz w:val="21"/>
+          <w:szCs w:val="21"/>
+        </w:rPr>
+        <w:t> (ARDS) possibly precipitated by </w:t>
+      </w:r>
+      <w:hyperlink r:id="rId23" w:tooltip="Cytokine storm" w:history="1">
+        <w:r>
+          <w:rPr>
+            <w:rStyle w:val="Hyperlink"/>
+            <w:rFonts w:ascii="Arial" w:hAnsi="Arial" w:cs="Arial"/>
+            <w:color w:val="0B0080"/>
+            <w:sz w:val="21"/>
+            <w:szCs w:val="21"/>
+            <w:u w:val="none"/>
+          </w:rPr>
+          <w:t>cytokine storm</w:t>
+        </w:r>
+      </w:hyperlink>
+      <w:r>
+        <w:rPr>
+          <w:rFonts w:ascii="Arial" w:hAnsi="Arial" w:cs="Arial"/>
+          <w:color w:val="202122"/>
+          <w:sz w:val="21"/>
+          <w:szCs w:val="21"/>
+        </w:rPr>
+        <w:t>,</w:t>
+      </w:r>
+      <w:hyperlink r:id="rId24" w:anchor="cite_note-14" w:history="1">
+        <w:r>
+          <w:rPr>
+            <w:rStyle w:val="Hyperlink"/>
+            <w:rFonts w:ascii="Arial" w:hAnsi="Arial" w:cs="Arial"/>
+            <w:color w:val="0B0080"/>
+            <w:sz w:val="17"/>
+            <w:szCs w:val="17"/>
+            <w:u w:val="none"/>
+            <w:vertAlign w:val="superscript"/>
+          </w:rPr>
+          <w:t>[14]</w:t>
+        </w:r>
+      </w:hyperlink>
+      <w:r>
+        <w:rPr>
+          <w:rFonts w:ascii="Arial" w:hAnsi="Arial" w:cs="Arial"/>
+          <w:color w:val="202122"/>
+          <w:sz w:val="21"/>
+          <w:szCs w:val="21"/>
+        </w:rPr>
+        <w:t> </w:t>
+      </w:r>
+      <w:hyperlink r:id="rId25" w:tooltip="Multiple organ dysfunction syndrome" w:history="1">
+        <w:r>
+          <w:rPr>
+            <w:rStyle w:val="Hyperlink"/>
+            <w:rFonts w:ascii="Arial" w:hAnsi="Arial" w:cs="Arial"/>
+            <w:color w:val="0B0080"/>
+            <w:sz w:val="21"/>
+            <w:szCs w:val="21"/>
+            <w:u w:val="none"/>
+          </w:rPr>
+          <w:t>multi-organ failure</w:t>
+        </w:r>
+      </w:hyperlink>
+      <w:r>
+        <w:rPr>
+          <w:rFonts w:ascii="Arial" w:hAnsi="Arial" w:cs="Arial"/>
+          <w:color w:val="202122"/>
+          <w:sz w:val="21"/>
+          <w:szCs w:val="21"/>
+        </w:rPr>
+        <w:t>, </w:t>
+      </w:r>
+      <w:hyperlink r:id="rId26" w:tooltip="Septic shock" w:history="1">
+        <w:r>
+          <w:rPr>
+            <w:rStyle w:val="Hyperlink"/>
+            <w:rFonts w:ascii="Arial" w:hAnsi="Arial" w:cs="Arial"/>
+            <w:color w:val="0B0080"/>
+            <w:sz w:val="21"/>
+            <w:szCs w:val="21"/>
+            <w:u w:val="none"/>
+          </w:rPr>
+          <w:t>septic shock</w:t>
+        </w:r>
+      </w:hyperlink>
+      <w:r>
+        <w:rPr>
+          <w:rFonts w:ascii="Arial" w:hAnsi="Arial" w:cs="Arial"/>
+          <w:color w:val="202122"/>
+          <w:sz w:val="21"/>
+          <w:szCs w:val="21"/>
+        </w:rPr>
+        <w:t>, and </w:t>
+      </w:r>
+      <w:hyperlink r:id="rId27" w:tooltip="Blood clot" w:history="1">
+        <w:r>
+          <w:rPr>
+            <w:rStyle w:val="Hyperlink"/>
+            <w:rFonts w:ascii="Arial" w:hAnsi="Arial" w:cs="Arial"/>
+            <w:color w:val="0B0080"/>
+            <w:sz w:val="21"/>
+            <w:szCs w:val="21"/>
+            <w:u w:val="none"/>
+          </w:rPr>
+          <w:t>blood clots</w:t>
+        </w:r>
+      </w:hyperlink>
+      <w:r>
+        <w:rPr>
+          <w:rFonts w:ascii="Arial" w:hAnsi="Arial" w:cs="Arial"/>
+          <w:color w:val="202122"/>
+          <w:sz w:val="21"/>
+          <w:szCs w:val="21"/>
+        </w:rPr>
+        <w:t>.</w:t>
+      </w:r>
+      <w:hyperlink r:id="rId28" w:anchor="cite_note-auto-15" w:history="1">
+        <w:r>
+          <w:rPr>
+            <w:rStyle w:val="Hyperlink"/>
+            <w:rFonts w:ascii="Arial" w:hAnsi="Arial" w:cs="Arial"/>
+            <w:color w:val="0B0080"/>
+            <w:sz w:val="17"/>
+            <w:szCs w:val="17"/>
+            <w:u w:val="none"/>
+            <w:vertAlign w:val="superscript"/>
+          </w:rPr>
+          <w:t>[15]</w:t>
+        </w:r>
+      </w:hyperlink>
+      <w:hyperlink r:id="rId29" w:anchor="cite_note-16" w:history="1">
+        <w:r>
+          <w:rPr>
+            <w:rStyle w:val="Hyperlink"/>
+            <w:rFonts w:ascii="Arial" w:hAnsi="Arial" w:cs="Arial"/>
+            <w:color w:val="0B0080"/>
+            <w:sz w:val="17"/>
+            <w:szCs w:val="17"/>
+            <w:u w:val="none"/>
+            <w:vertAlign w:val="superscript"/>
+          </w:rPr>
+          <w:t>[16]</w:t>
+        </w:r>
+      </w:hyperlink>
+      <w:hyperlink r:id="rId30" w:anchor="cite_note-17" w:history="1">
+        <w:r>
+          <w:rPr>
+            <w:rStyle w:val="Hyperlink"/>
+            <w:rFonts w:ascii="Arial" w:hAnsi="Arial" w:cs="Arial"/>
+            <w:color w:val="0B0080"/>
+            <w:sz w:val="17"/>
+            <w:szCs w:val="17"/>
+            <w:u w:val="none"/>
+            <w:vertAlign w:val="superscript"/>
+          </w:rPr>
+          <w:t>[17]</w:t>
+        </w:r>
+      </w:hyperlink>
+      <w:r>
+        <w:rPr>
+          <w:rFonts w:ascii="Arial" w:hAnsi="Arial" w:cs="Arial"/>
+          <w:color w:val="202122"/>
+          <w:sz w:val="21"/>
+          <w:szCs w:val="21"/>
+        </w:rPr>
+        <w:t> The </w:t>
+      </w:r>
+      <w:hyperlink r:id="rId31" w:tooltip="Incubation period" w:history="1">
+        <w:r>
+          <w:rPr>
+            <w:rStyle w:val="Hyperlink"/>
+            <w:rFonts w:ascii="Arial" w:hAnsi="Arial" w:cs="Arial"/>
+            <w:color w:val="0B0080"/>
+            <w:sz w:val="21"/>
+            <w:szCs w:val="21"/>
+            <w:u w:val="none"/>
+          </w:rPr>
+          <w:t>time from exposure to onset of symptoms</w:t>
+        </w:r>
+      </w:hyperlink>
+      <w:r>
+        <w:rPr>
+          <w:rFonts w:ascii="Arial" w:hAnsi="Arial" w:cs="Arial"/>
+          <w:color w:val="202122"/>
+          <w:sz w:val="21"/>
+          <w:szCs w:val="21"/>
+        </w:rPr>
+        <w:t> is typically around five days, but may range from two to fourteen days.</w:t>
+      </w:r>
+      <w:hyperlink r:id="rId32" w:anchor="cite_note-CDC2020Sym-5" w:history="1">
+        <w:r>
+          <w:rPr>
+            <w:rStyle w:val="Hyperlink"/>
+            <w:rFonts w:ascii="Arial" w:hAnsi="Arial" w:cs="Arial"/>
+            <w:color w:val="0B0080"/>
+            <w:sz w:val="17"/>
+            <w:szCs w:val="17"/>
+            <w:u w:val="none"/>
+            <w:vertAlign w:val="superscript"/>
+          </w:rPr>
+          <w:t>[5]</w:t>
+        </w:r>
+      </w:hyperlink>
+      <w:hyperlink r:id="rId33" w:anchor="cite_note-18" w:history="1">
+        <w:r>
+          <w:rPr>
+            <w:rStyle w:val="Hyperlink"/>
+            <w:rFonts w:ascii="Arial" w:hAnsi="Arial" w:cs="Arial"/>
+            <w:color w:val="0B0080"/>
+            <w:sz w:val="17"/>
+            <w:szCs w:val="17"/>
+            <w:u w:val="none"/>
+            <w:vertAlign w:val="superscript"/>
+          </w:rPr>
+          <w:t>[18]</w:t>
+        </w:r>
+      </w:hyperlink>
     </w:p>
     <w:p>
       <w:pPr>
-        <w:pStyle w:val="ListParagraph"/>
-        <w:numPr>
-          <w:ilvl w:val="0"/>
-          <w:numId w:val="1"/>
-        </w:numPr>
-        <w:jc w:val="both"/>
-        <w:rPr>
-          <w:rFonts w:asciiTheme="majorBidi" w:hAnsiTheme="majorBidi" w:cstheme="majorBidi"/>
-          <w:sz w:val="24"/>
-          <w:szCs w:val="24"/>
-        </w:rPr>
-      </w:pPr>
-      <w:r>
-        <w:rPr>
-          <w:rFonts w:asciiTheme="majorBidi" w:hAnsiTheme="majorBidi" w:cstheme="majorBidi"/>
-          <w:sz w:val="24"/>
-          <w:szCs w:val="24"/>
-        </w:rPr>
-        <w:t>Bootresc /rebuildbcd</w:t>
-      </w:r>
+        <w:pStyle w:val="NormalWeb"/>
+        <w:shd w:val="clear" w:color="auto" w:fill="FFFFFF"/>
+        <w:spacing w:before="120" w:beforeAutospacing="0" w:after="120" w:afterAutospacing="0"/>
+        <w:rPr>
+          <w:rFonts w:ascii="Arial" w:hAnsi="Arial" w:cs="Arial"/>
+          <w:color w:val="202122"/>
+          <w:sz w:val="21"/>
+          <w:szCs w:val="21"/>
+        </w:rPr>
+      </w:pPr>
+      <w:r>
+        <w:rPr>
+          <w:rFonts w:ascii="Arial" w:hAnsi="Arial" w:cs="Arial"/>
+          <w:color w:val="202122"/>
+          <w:sz w:val="21"/>
+          <w:szCs w:val="21"/>
+        </w:rPr>
+        <w:t>The virus is </w:t>
+      </w:r>
+      <w:hyperlink r:id="rId34" w:tooltip="Transmission (medicine)" w:history="1">
+        <w:r>
+          <w:rPr>
+            <w:rStyle w:val="Hyperlink"/>
+            <w:rFonts w:ascii="Arial" w:hAnsi="Arial" w:cs="Arial"/>
+            <w:color w:val="0B0080"/>
+            <w:sz w:val="21"/>
+            <w:szCs w:val="21"/>
+            <w:u w:val="none"/>
+          </w:rPr>
+          <w:t>spread</w:t>
+        </w:r>
+      </w:hyperlink>
+      <w:r>
+        <w:rPr>
+          <w:rFonts w:ascii="Arial" w:hAnsi="Arial" w:cs="Arial"/>
+          <w:color w:val="202122"/>
+          <w:sz w:val="21"/>
+          <w:szCs w:val="21"/>
+        </w:rPr>
+        <w:t> primarily via nose and mouth secretions including </w:t>
+      </w:r>
+      <w:hyperlink r:id="rId35" w:tooltip="Respiratory droplet" w:history="1">
+        <w:r>
+          <w:rPr>
+            <w:rStyle w:val="Hyperlink"/>
+            <w:rFonts w:ascii="Arial" w:hAnsi="Arial" w:cs="Arial"/>
+            <w:color w:val="0B0080"/>
+            <w:sz w:val="21"/>
+            <w:szCs w:val="21"/>
+            <w:u w:val="none"/>
+          </w:rPr>
+          <w:t>small droplets</w:t>
+        </w:r>
+      </w:hyperlink>
+      <w:r>
+        <w:rPr>
+          <w:rFonts w:ascii="Arial" w:hAnsi="Arial" w:cs="Arial"/>
+          <w:color w:val="202122"/>
+          <w:sz w:val="21"/>
+          <w:szCs w:val="21"/>
+        </w:rPr>
+        <w:t> produced by coughing,</w:t>
+      </w:r>
+      <w:hyperlink r:id="rId36" w:anchor="cite_note-20" w:history="1">
+        <w:r>
+          <w:rPr>
+            <w:rStyle w:val="Hyperlink"/>
+            <w:rFonts w:ascii="Arial" w:hAnsi="Arial" w:cs="Arial"/>
+            <w:color w:val="0B0080"/>
+            <w:sz w:val="17"/>
+            <w:szCs w:val="17"/>
+            <w:u w:val="none"/>
+            <w:vertAlign w:val="superscript"/>
+          </w:rPr>
+          <w:t>[a]</w:t>
+        </w:r>
+      </w:hyperlink>
+      <w:r>
+        <w:rPr>
+          <w:rFonts w:ascii="Arial" w:hAnsi="Arial" w:cs="Arial"/>
+          <w:color w:val="202122"/>
+          <w:sz w:val="21"/>
+          <w:szCs w:val="21"/>
+        </w:rPr>
+        <w:t> sneezing, and talking.</w:t>
+      </w:r>
+      <w:hyperlink r:id="rId37" w:anchor="cite_note-WHO2020QA-6" w:history="1">
+        <w:r>
+          <w:rPr>
+            <w:rStyle w:val="Hyperlink"/>
+            <w:rFonts w:ascii="Arial" w:hAnsi="Arial" w:cs="Arial"/>
+            <w:color w:val="0B0080"/>
+            <w:sz w:val="17"/>
+            <w:szCs w:val="17"/>
+            <w:u w:val="none"/>
+            <w:vertAlign w:val="superscript"/>
+          </w:rPr>
+          <w:t>[6]</w:t>
+        </w:r>
+      </w:hyperlink>
+      <w:hyperlink r:id="rId38" w:anchor="cite_note-CDCTrans-21" w:history="1">
+        <w:r>
+          <w:rPr>
+            <w:rStyle w:val="Hyperlink"/>
+            <w:rFonts w:ascii="Arial" w:hAnsi="Arial" w:cs="Arial"/>
+            <w:color w:val="0B0080"/>
+            <w:sz w:val="17"/>
+            <w:szCs w:val="17"/>
+            <w:u w:val="none"/>
+            <w:vertAlign w:val="superscript"/>
+          </w:rPr>
+          <w:t>[20]</w:t>
+        </w:r>
+      </w:hyperlink>
+      <w:hyperlink r:id="rId39" w:anchor="cite_note-ECDCQA-22" w:history="1">
+        <w:r>
+          <w:rPr>
+            <w:rStyle w:val="Hyperlink"/>
+            <w:rFonts w:ascii="Arial" w:hAnsi="Arial" w:cs="Arial"/>
+            <w:color w:val="0B0080"/>
+            <w:sz w:val="17"/>
+            <w:szCs w:val="17"/>
+            <w:u w:val="none"/>
+            <w:vertAlign w:val="superscript"/>
+          </w:rPr>
+          <w:t>[21]</w:t>
+        </w:r>
+      </w:hyperlink>
+      <w:r>
+        <w:rPr>
+          <w:rFonts w:ascii="Arial" w:hAnsi="Arial" w:cs="Arial"/>
+          <w:color w:val="202122"/>
+          <w:sz w:val="21"/>
+          <w:szCs w:val="21"/>
+        </w:rPr>
+        <w:t> The droplets usually do not </w:t>
+      </w:r>
+      <w:hyperlink r:id="rId40" w:tooltip="Airborne disease" w:history="1">
+        <w:r>
+          <w:rPr>
+            <w:rStyle w:val="Hyperlink"/>
+            <w:rFonts w:ascii="Arial" w:hAnsi="Arial" w:cs="Arial"/>
+            <w:color w:val="0B0080"/>
+            <w:sz w:val="21"/>
+            <w:szCs w:val="21"/>
+            <w:u w:val="none"/>
+          </w:rPr>
+          <w:t>travel through air over long distances</w:t>
+        </w:r>
+      </w:hyperlink>
+      <w:r>
+        <w:rPr>
+          <w:rFonts w:ascii="Arial" w:hAnsi="Arial" w:cs="Arial"/>
+          <w:color w:val="202122"/>
+          <w:sz w:val="21"/>
+          <w:szCs w:val="21"/>
+        </w:rPr>
+        <w:t>.</w:t>
+      </w:r>
+      <w:hyperlink r:id="rId41" w:anchor="cite_note-WHO2020QA-6" w:history="1">
+        <w:r>
+          <w:rPr>
+            <w:rStyle w:val="Hyperlink"/>
+            <w:rFonts w:ascii="Arial" w:hAnsi="Arial" w:cs="Arial"/>
+            <w:color w:val="0B0080"/>
+            <w:sz w:val="17"/>
+            <w:szCs w:val="17"/>
+            <w:u w:val="none"/>
+            <w:vertAlign w:val="superscript"/>
+          </w:rPr>
+          <w:t>[6]</w:t>
+        </w:r>
+      </w:hyperlink>
+      <w:hyperlink r:id="rId42" w:anchor="cite_note-23" w:history="1">
+        <w:r>
+          <w:rPr>
+            <w:rStyle w:val="Hyperlink"/>
+            <w:rFonts w:ascii="Arial" w:hAnsi="Arial" w:cs="Arial"/>
+            <w:color w:val="0B0080"/>
+            <w:sz w:val="17"/>
+            <w:szCs w:val="17"/>
+            <w:u w:val="none"/>
+            <w:vertAlign w:val="superscript"/>
+          </w:rPr>
+          <w:t>[22]</w:t>
+        </w:r>
+      </w:hyperlink>
+      <w:r>
+        <w:rPr>
+          <w:rFonts w:ascii="Arial" w:hAnsi="Arial" w:cs="Arial"/>
+          <w:color w:val="202122"/>
+          <w:sz w:val="21"/>
+          <w:szCs w:val="21"/>
+        </w:rPr>
+        <w:t> However, those standing in close proximity may inhale these droplets and become infected.</w:t>
+      </w:r>
+      <w:hyperlink r:id="rId43" w:anchor="cite_note-24" w:history="1">
+        <w:r>
+          <w:rPr>
+            <w:rStyle w:val="Hyperlink"/>
+            <w:rFonts w:ascii="Arial" w:hAnsi="Arial" w:cs="Arial"/>
+            <w:color w:val="0B0080"/>
+            <w:sz w:val="17"/>
+            <w:szCs w:val="17"/>
+            <w:u w:val="none"/>
+            <w:vertAlign w:val="superscript"/>
+          </w:rPr>
+          <w:t>[b]</w:t>
+        </w:r>
+      </w:hyperlink>
+      <w:r>
+        <w:rPr>
+          <w:rFonts w:ascii="Arial" w:hAnsi="Arial" w:cs="Arial"/>
+          <w:color w:val="202122"/>
+          <w:sz w:val="21"/>
+          <w:szCs w:val="21"/>
+        </w:rPr>
+        <w:t> People may also become infected by touching a contaminated surface and then touching their face.</w:t>
+      </w:r>
+      <w:hyperlink r:id="rId44" w:anchor="cite_note-WHO2020QA-6" w:history="1">
+        <w:r>
+          <w:rPr>
+            <w:rStyle w:val="Hyperlink"/>
+            <w:rFonts w:ascii="Arial" w:hAnsi="Arial" w:cs="Arial"/>
+            <w:color w:val="0B0080"/>
+            <w:sz w:val="17"/>
+            <w:szCs w:val="17"/>
+            <w:u w:val="none"/>
+            <w:vertAlign w:val="superscript"/>
+          </w:rPr>
+          <w:t>[6]</w:t>
+        </w:r>
+      </w:hyperlink>
+      <w:hyperlink r:id="rId45" w:anchor="cite_note-CDCTrans-21" w:history="1">
+        <w:r>
+          <w:rPr>
+            <w:rStyle w:val="Hyperlink"/>
+            <w:rFonts w:ascii="Arial" w:hAnsi="Arial" w:cs="Arial"/>
+            <w:color w:val="0B0080"/>
+            <w:sz w:val="17"/>
+            <w:szCs w:val="17"/>
+            <w:u w:val="none"/>
+            <w:vertAlign w:val="superscript"/>
+          </w:rPr>
+          <w:t>[20]</w:t>
+        </w:r>
+      </w:hyperlink>
+      <w:r>
+        <w:rPr>
+          <w:rFonts w:ascii="Arial" w:hAnsi="Arial" w:cs="Arial"/>
+          <w:color w:val="202122"/>
+          <w:sz w:val="21"/>
+          <w:szCs w:val="21"/>
+        </w:rPr>
+        <w:t> The transmission may also occur through </w:t>
+      </w:r>
+      <w:hyperlink r:id="rId46" w:tooltip="Aerosol" w:history="1">
+        <w:r>
+          <w:rPr>
+            <w:rStyle w:val="Hyperlink"/>
+            <w:rFonts w:ascii="Arial" w:hAnsi="Arial" w:cs="Arial"/>
+            <w:color w:val="0B0080"/>
+            <w:sz w:val="21"/>
+            <w:szCs w:val="21"/>
+            <w:u w:val="none"/>
+          </w:rPr>
+          <w:t>smaller droplets</w:t>
+        </w:r>
+      </w:hyperlink>
+      <w:r>
+        <w:rPr>
+          <w:rFonts w:ascii="Arial" w:hAnsi="Arial" w:cs="Arial"/>
+          <w:color w:val="202122"/>
+          <w:sz w:val="21"/>
+          <w:szCs w:val="21"/>
+        </w:rPr>
+        <w:t> that are able to stay suspended in the air for longer periods of time in enclosed spaces.</w:t>
+      </w:r>
+      <w:hyperlink r:id="rId47" w:anchor="cite_note-:9-25" w:history="1">
+        <w:r>
+          <w:rPr>
+            <w:rStyle w:val="Hyperlink"/>
+            <w:rFonts w:ascii="Arial" w:hAnsi="Arial" w:cs="Arial"/>
+            <w:color w:val="0B0080"/>
+            <w:sz w:val="17"/>
+            <w:szCs w:val="17"/>
+            <w:u w:val="none"/>
+            <w:vertAlign w:val="superscript"/>
+          </w:rPr>
+          <w:t>[23]</w:t>
+        </w:r>
+      </w:hyperlink>
+      <w:r>
+        <w:rPr>
+          <w:rFonts w:ascii="Arial" w:hAnsi="Arial" w:cs="Arial"/>
+          <w:color w:val="202122"/>
+          <w:sz w:val="21"/>
+          <w:szCs w:val="21"/>
+        </w:rPr>
+        <w:t> It is most contagious during the first three days after the onset of symptoms, although spread is possible before symptoms appear, and from people who do not show symptoms.</w:t>
+      </w:r>
+      <w:hyperlink r:id="rId48" w:anchor="cite_note-WHO2020QA-6" w:history="1">
+        <w:r>
+          <w:rPr>
+            <w:rStyle w:val="Hyperlink"/>
+            <w:rFonts w:ascii="Arial" w:hAnsi="Arial" w:cs="Arial"/>
+            <w:color w:val="0B0080"/>
+            <w:sz w:val="17"/>
+            <w:szCs w:val="17"/>
+            <w:u w:val="none"/>
+            <w:vertAlign w:val="superscript"/>
+          </w:rPr>
+          <w:t>[6]</w:t>
+        </w:r>
+      </w:hyperlink>
+      <w:hyperlink r:id="rId49" w:anchor="cite_note-CDCTrans-21" w:history="1">
+        <w:r>
+          <w:rPr>
+            <w:rStyle w:val="Hyperlink"/>
+            <w:rFonts w:ascii="Arial" w:hAnsi="Arial" w:cs="Arial"/>
+            <w:color w:val="0B0080"/>
+            <w:sz w:val="17"/>
+            <w:szCs w:val="17"/>
+            <w:u w:val="none"/>
+            <w:vertAlign w:val="superscript"/>
+          </w:rPr>
+          <w:t>[20]</w:t>
+        </w:r>
+      </w:hyperlink>
+      <w:r>
+        <w:rPr>
+          <w:rFonts w:ascii="Arial" w:hAnsi="Arial" w:cs="Arial"/>
+          <w:color w:val="202122"/>
+          <w:sz w:val="21"/>
+          <w:szCs w:val="21"/>
+        </w:rPr>
+        <w:t> The standard method of </w:t>
+      </w:r>
+      <w:hyperlink r:id="rId50" w:tooltip="Diagnosis" w:history="1">
+        <w:r>
+          <w:rPr>
+            <w:rStyle w:val="Hyperlink"/>
+            <w:rFonts w:ascii="Arial" w:hAnsi="Arial" w:cs="Arial"/>
+            <w:color w:val="0B0080"/>
+            <w:sz w:val="21"/>
+            <w:szCs w:val="21"/>
+            <w:u w:val="none"/>
+          </w:rPr>
+          <w:t>diagnosis</w:t>
+        </w:r>
+      </w:hyperlink>
+      <w:r>
+        <w:rPr>
+          <w:rFonts w:ascii="Arial" w:hAnsi="Arial" w:cs="Arial"/>
+          <w:color w:val="202122"/>
+          <w:sz w:val="21"/>
+          <w:szCs w:val="21"/>
+        </w:rPr>
+        <w:t> is by </w:t>
+      </w:r>
+      <w:hyperlink r:id="rId51" w:tooltip="Real-time reverse transcription polymerase chain reaction" w:history="1">
+        <w:r>
+          <w:rPr>
+            <w:rStyle w:val="Hyperlink"/>
+            <w:rFonts w:ascii="Arial" w:hAnsi="Arial" w:cs="Arial"/>
+            <w:color w:val="0B0080"/>
+            <w:sz w:val="21"/>
+            <w:szCs w:val="21"/>
+            <w:u w:val="none"/>
+          </w:rPr>
+          <w:t>real-time reverse transcription polymerase chain reaction</w:t>
+        </w:r>
+      </w:hyperlink>
+      <w:r>
+        <w:rPr>
+          <w:rFonts w:ascii="Arial" w:hAnsi="Arial" w:cs="Arial"/>
+          <w:color w:val="202122"/>
+          <w:sz w:val="21"/>
+          <w:szCs w:val="21"/>
+        </w:rPr>
+        <w:t> (</w:t>
+      </w:r>
+      <w:proofErr w:type="spellStart"/>
+      <w:r>
+        <w:rPr>
+          <w:rFonts w:ascii="Arial" w:hAnsi="Arial" w:cs="Arial"/>
+          <w:color w:val="202122"/>
+          <w:sz w:val="21"/>
+          <w:szCs w:val="21"/>
+        </w:rPr>
+        <w:t>rRT</w:t>
+      </w:r>
+      <w:proofErr w:type="spellEnd"/>
+      <w:r>
+        <w:rPr>
+          <w:rFonts w:ascii="Arial" w:hAnsi="Arial" w:cs="Arial"/>
+          <w:color w:val="202122"/>
+          <w:sz w:val="21"/>
+          <w:szCs w:val="21"/>
+        </w:rPr>
+        <w:t>-PCR) from a </w:t>
+      </w:r>
+      <w:hyperlink r:id="rId52" w:tooltip="Nasopharyngeal swab" w:history="1">
+        <w:r>
+          <w:rPr>
+            <w:rStyle w:val="Hyperlink"/>
+            <w:rFonts w:ascii="Arial" w:hAnsi="Arial" w:cs="Arial"/>
+            <w:color w:val="0B0080"/>
+            <w:sz w:val="21"/>
+            <w:szCs w:val="21"/>
+            <w:u w:val="none"/>
+          </w:rPr>
+          <w:t>nasopharyngeal swab</w:t>
+        </w:r>
+      </w:hyperlink>
+      <w:r>
+        <w:rPr>
+          <w:rFonts w:ascii="Arial" w:hAnsi="Arial" w:cs="Arial"/>
+          <w:color w:val="202122"/>
+          <w:sz w:val="21"/>
+          <w:szCs w:val="21"/>
+        </w:rPr>
+        <w:t>.</w:t>
+      </w:r>
+      <w:hyperlink r:id="rId53" w:anchor="cite_note-CDC2020Testing-26" w:history="1">
+        <w:r>
+          <w:rPr>
+            <w:rStyle w:val="Hyperlink"/>
+            <w:rFonts w:ascii="Arial" w:hAnsi="Arial" w:cs="Arial"/>
+            <w:color w:val="0B0080"/>
+            <w:sz w:val="17"/>
+            <w:szCs w:val="17"/>
+            <w:u w:val="none"/>
+            <w:vertAlign w:val="superscript"/>
+          </w:rPr>
+          <w:t>[24]</w:t>
+        </w:r>
+      </w:hyperlink>
+      <w:r>
+        <w:rPr>
+          <w:rFonts w:ascii="Arial" w:hAnsi="Arial" w:cs="Arial"/>
+          <w:color w:val="202122"/>
+          <w:sz w:val="21"/>
+          <w:szCs w:val="21"/>
+        </w:rPr>
+        <w:t> </w:t>
+      </w:r>
+      <w:hyperlink r:id="rId54" w:tooltip="Chest CT" w:history="1">
+        <w:r>
+          <w:rPr>
+            <w:rStyle w:val="Hyperlink"/>
+            <w:rFonts w:ascii="Arial" w:hAnsi="Arial" w:cs="Arial"/>
+            <w:color w:val="0B0080"/>
+            <w:sz w:val="21"/>
+            <w:szCs w:val="21"/>
+            <w:u w:val="none"/>
+          </w:rPr>
+          <w:t>Chest CT</w:t>
+        </w:r>
+      </w:hyperlink>
+      <w:r>
+        <w:rPr>
+          <w:rFonts w:ascii="Arial" w:hAnsi="Arial" w:cs="Arial"/>
+          <w:color w:val="202122"/>
+          <w:sz w:val="21"/>
+          <w:szCs w:val="21"/>
+        </w:rPr>
+        <w:t> imaging may also be helpful for diagnosis in individuals where there is a high suspicion of infection based on symptoms and risk factors; however, guidelines do not recommend using CT imaging for routine screening.</w:t>
+      </w:r>
+      <w:hyperlink r:id="rId55" w:anchor="cite_note-:0-27" w:history="1">
+        <w:r>
+          <w:rPr>
+            <w:rStyle w:val="Hyperlink"/>
+            <w:rFonts w:ascii="Arial" w:hAnsi="Arial" w:cs="Arial"/>
+            <w:color w:val="0B0080"/>
+            <w:sz w:val="17"/>
+            <w:szCs w:val="17"/>
+            <w:u w:val="none"/>
+            <w:vertAlign w:val="superscript"/>
+          </w:rPr>
+          <w:t>[25]</w:t>
+        </w:r>
+      </w:hyperlink>
+      <w:hyperlink r:id="rId56" w:anchor="cite_note-acr.org-28" w:history="1">
+        <w:r>
+          <w:rPr>
+            <w:rStyle w:val="Hyperlink"/>
+            <w:rFonts w:ascii="Arial" w:hAnsi="Arial" w:cs="Arial"/>
+            <w:color w:val="0B0080"/>
+            <w:sz w:val="17"/>
+            <w:szCs w:val="17"/>
+            <w:u w:val="none"/>
+            <w:vertAlign w:val="superscript"/>
+          </w:rPr>
+          <w:t>[26]</w:t>
+        </w:r>
+      </w:hyperlink>
     </w:p>
     <w:p>
       <w:pPr>
-        <w:pStyle w:val="ListParagraph"/>
-        <w:numPr>
-          <w:ilvl w:val="0"/>
-          <w:numId w:val="1"/>
-        </w:numPr>
-        <w:jc w:val="both"/>
-        <w:rPr>
-          <w:rFonts w:asciiTheme="majorBidi" w:hAnsiTheme="majorBidi" w:cstheme="majorBidi"/>
-          <w:sz w:val="24"/>
-          <w:szCs w:val="24"/>
-        </w:rPr>
-      </w:pPr>
-      <w:r>
-        <w:rPr>
-          <w:rFonts w:asciiTheme="majorBidi" w:hAnsiTheme="majorBidi" w:cstheme="majorBidi"/>
-          <w:sz w:val="24"/>
-          <w:szCs w:val="24"/>
-        </w:rPr>
-        <w:t>Bootresc /scanos</w:t>
-      </w:r>
+        <w:pStyle w:val="NormalWeb"/>
+        <w:shd w:val="clear" w:color="auto" w:fill="FFFFFF"/>
+        <w:spacing w:before="120" w:beforeAutospacing="0" w:after="120" w:afterAutospacing="0"/>
+        <w:rPr>
+          <w:rFonts w:ascii="Arial" w:hAnsi="Arial" w:cs="Arial"/>
+          <w:color w:val="202122"/>
+          <w:sz w:val="21"/>
+          <w:szCs w:val="21"/>
+        </w:rPr>
+      </w:pPr>
+      <w:r>
+        <w:rPr>
+          <w:rFonts w:ascii="Arial" w:hAnsi="Arial" w:cs="Arial"/>
+          <w:color w:val="202122"/>
+          <w:sz w:val="21"/>
+          <w:szCs w:val="21"/>
+        </w:rPr>
+        <w:t>Recommended measures to prevent infection include frequent </w:t>
+      </w:r>
+      <w:hyperlink r:id="rId57" w:tooltip="Hand washing" w:history="1">
+        <w:r>
+          <w:rPr>
+            <w:rStyle w:val="Hyperlink"/>
+            <w:rFonts w:ascii="Arial" w:hAnsi="Arial" w:cs="Arial"/>
+            <w:color w:val="0B0080"/>
+            <w:sz w:val="21"/>
+            <w:szCs w:val="21"/>
+            <w:u w:val="none"/>
+          </w:rPr>
+          <w:t>hand washing</w:t>
+        </w:r>
+      </w:hyperlink>
+      <w:r>
+        <w:rPr>
+          <w:rFonts w:ascii="Arial" w:hAnsi="Arial" w:cs="Arial"/>
+          <w:color w:val="202122"/>
+          <w:sz w:val="21"/>
+          <w:szCs w:val="21"/>
+        </w:rPr>
+        <w:t>, </w:t>
+      </w:r>
+      <w:hyperlink r:id="rId58" w:tooltip="Social distancing" w:history="1">
+        <w:r>
+          <w:rPr>
+            <w:rStyle w:val="Hyperlink"/>
+            <w:rFonts w:ascii="Arial" w:hAnsi="Arial" w:cs="Arial"/>
+            <w:color w:val="0B0080"/>
+            <w:sz w:val="21"/>
+            <w:szCs w:val="21"/>
+            <w:u w:val="none"/>
+          </w:rPr>
+          <w:t>maintaining physical distance from others</w:t>
+        </w:r>
+      </w:hyperlink>
+      <w:r>
+        <w:rPr>
+          <w:rFonts w:ascii="Arial" w:hAnsi="Arial" w:cs="Arial"/>
+          <w:color w:val="202122"/>
+          <w:sz w:val="21"/>
+          <w:szCs w:val="21"/>
+        </w:rPr>
+        <w:t> (especially from those with symptoms), </w:t>
+      </w:r>
+      <w:hyperlink r:id="rId59" w:tooltip="Quarantine" w:history="1">
+        <w:r>
+          <w:rPr>
+            <w:rStyle w:val="Hyperlink"/>
+            <w:rFonts w:ascii="Arial" w:hAnsi="Arial" w:cs="Arial"/>
+            <w:color w:val="0B0080"/>
+            <w:sz w:val="21"/>
+            <w:szCs w:val="21"/>
+            <w:u w:val="none"/>
+          </w:rPr>
+          <w:t>quarantine</w:t>
+        </w:r>
+      </w:hyperlink>
+      <w:r>
+        <w:rPr>
+          <w:rFonts w:ascii="Arial" w:hAnsi="Arial" w:cs="Arial"/>
+          <w:color w:val="202122"/>
+          <w:sz w:val="21"/>
+          <w:szCs w:val="21"/>
+        </w:rPr>
+        <w:t> (especially for those with symptoms), covering coughs, and keeping unwashed hands away from the face.</w:t>
+      </w:r>
+      <w:hyperlink r:id="rId60" w:anchor="cite_note-Quar2020-7" w:history="1">
+        <w:r>
+          <w:rPr>
+            <w:rStyle w:val="Hyperlink"/>
+            <w:rFonts w:ascii="Arial" w:hAnsi="Arial" w:cs="Arial"/>
+            <w:color w:val="0B0080"/>
+            <w:sz w:val="17"/>
+            <w:szCs w:val="17"/>
+            <w:u w:val="none"/>
+            <w:vertAlign w:val="superscript"/>
+          </w:rPr>
+          <w:t>[7]</w:t>
+        </w:r>
+      </w:hyperlink>
+      <w:hyperlink r:id="rId61" w:anchor="cite_note-Advice_for_public-29" w:history="1">
+        <w:r>
+          <w:rPr>
+            <w:rStyle w:val="Hyperlink"/>
+            <w:rFonts w:ascii="Arial" w:hAnsi="Arial" w:cs="Arial"/>
+            <w:color w:val="0B0080"/>
+            <w:sz w:val="17"/>
+            <w:szCs w:val="17"/>
+            <w:u w:val="none"/>
+            <w:vertAlign w:val="superscript"/>
+          </w:rPr>
+          <w:t>[27]</w:t>
+        </w:r>
+      </w:hyperlink>
+      <w:hyperlink r:id="rId62" w:anchor="cite_note-30" w:history="1">
+        <w:r>
+          <w:rPr>
+            <w:rStyle w:val="Hyperlink"/>
+            <w:rFonts w:ascii="Arial" w:hAnsi="Arial" w:cs="Arial"/>
+            <w:color w:val="0B0080"/>
+            <w:sz w:val="17"/>
+            <w:szCs w:val="17"/>
+            <w:u w:val="none"/>
+            <w:vertAlign w:val="superscript"/>
+          </w:rPr>
+          <w:t>[28]</w:t>
+        </w:r>
+      </w:hyperlink>
+      <w:r>
+        <w:rPr>
+          <w:rFonts w:ascii="Arial" w:hAnsi="Arial" w:cs="Arial"/>
+          <w:color w:val="202122"/>
+          <w:sz w:val="21"/>
+          <w:szCs w:val="21"/>
+        </w:rPr>
+        <w:t> The use of cloth face coverings such as a scarf or a </w:t>
+      </w:r>
+      <w:hyperlink r:id="rId63" w:tooltip="Bandana" w:history="1">
+        <w:r>
+          <w:rPr>
+            <w:rStyle w:val="Hyperlink"/>
+            <w:rFonts w:ascii="Arial" w:hAnsi="Arial" w:cs="Arial"/>
+            <w:color w:val="0B0080"/>
+            <w:sz w:val="21"/>
+            <w:szCs w:val="21"/>
+            <w:u w:val="none"/>
+          </w:rPr>
+          <w:t>bandana</w:t>
+        </w:r>
+      </w:hyperlink>
+      <w:r>
+        <w:rPr>
+          <w:rFonts w:ascii="Arial" w:hAnsi="Arial" w:cs="Arial"/>
+          <w:color w:val="202122"/>
+          <w:sz w:val="21"/>
+          <w:szCs w:val="21"/>
+        </w:rPr>
+        <w:t xml:space="preserve"> has been recommended by health officials in public settings to </w:t>
+      </w:r>
+      <w:proofErr w:type="spellStart"/>
+      <w:r>
+        <w:rPr>
+          <w:rFonts w:ascii="Arial" w:hAnsi="Arial" w:cs="Arial"/>
+          <w:color w:val="202122"/>
+          <w:sz w:val="21"/>
+          <w:szCs w:val="21"/>
+        </w:rPr>
+        <w:t>minimise</w:t>
+      </w:r>
+      <w:proofErr w:type="spellEnd"/>
+      <w:r>
+        <w:rPr>
+          <w:rFonts w:ascii="Arial" w:hAnsi="Arial" w:cs="Arial"/>
+          <w:color w:val="202122"/>
+          <w:sz w:val="21"/>
+          <w:szCs w:val="21"/>
+        </w:rPr>
+        <w:t xml:space="preserve"> the risk of transmissions, with some authorities requiring their use.</w:t>
+      </w:r>
+      <w:hyperlink r:id="rId64" w:anchor="cite_note-:2-31" w:history="1">
+        <w:r>
+          <w:rPr>
+            <w:rStyle w:val="Hyperlink"/>
+            <w:rFonts w:ascii="Arial" w:hAnsi="Arial" w:cs="Arial"/>
+            <w:color w:val="0B0080"/>
+            <w:sz w:val="17"/>
+            <w:szCs w:val="17"/>
+            <w:u w:val="none"/>
+            <w:vertAlign w:val="superscript"/>
+          </w:rPr>
+          <w:t>[29]</w:t>
+        </w:r>
+      </w:hyperlink>
+      <w:hyperlink r:id="rId65" w:anchor="cite_note-32" w:history="1">
+        <w:r>
+          <w:rPr>
+            <w:rStyle w:val="Hyperlink"/>
+            <w:rFonts w:ascii="Arial" w:hAnsi="Arial" w:cs="Arial"/>
+            <w:color w:val="0B0080"/>
+            <w:sz w:val="17"/>
+            <w:szCs w:val="17"/>
+            <w:u w:val="none"/>
+            <w:vertAlign w:val="superscript"/>
+          </w:rPr>
+          <w:t>[30]</w:t>
+        </w:r>
+      </w:hyperlink>
+      <w:r>
+        <w:rPr>
+          <w:rFonts w:ascii="Arial" w:hAnsi="Arial" w:cs="Arial"/>
+          <w:color w:val="202122"/>
+          <w:sz w:val="21"/>
+          <w:szCs w:val="21"/>
+        </w:rPr>
+        <w:t> Health officials also stated that medical-grade face masks, such as </w:t>
+      </w:r>
+      <w:hyperlink r:id="rId66" w:tooltip="N95 mask" w:history="1">
+        <w:r>
+          <w:rPr>
+            <w:rStyle w:val="Hyperlink"/>
+            <w:rFonts w:ascii="Arial" w:hAnsi="Arial" w:cs="Arial"/>
+            <w:color w:val="0B0080"/>
+            <w:sz w:val="21"/>
+            <w:szCs w:val="21"/>
+            <w:u w:val="none"/>
+          </w:rPr>
+          <w:t>N95 masks</w:t>
+        </w:r>
+      </w:hyperlink>
+      <w:r>
+        <w:rPr>
+          <w:rFonts w:ascii="Arial" w:hAnsi="Arial" w:cs="Arial"/>
+          <w:color w:val="202122"/>
+          <w:sz w:val="21"/>
+          <w:szCs w:val="21"/>
+        </w:rPr>
+        <w:t>, should be used only by healthcare workers, first responders, and those who directly care for infected individuals.</w:t>
+      </w:r>
+      <w:hyperlink r:id="rId67" w:anchor="cite_note-CDC2020IfSick-33" w:history="1">
+        <w:r>
+          <w:rPr>
+            <w:rStyle w:val="Hyperlink"/>
+            <w:rFonts w:ascii="Arial" w:hAnsi="Arial" w:cs="Arial"/>
+            <w:color w:val="0B0080"/>
+            <w:sz w:val="17"/>
+            <w:szCs w:val="17"/>
+            <w:u w:val="none"/>
+            <w:vertAlign w:val="superscript"/>
+          </w:rPr>
+          <w:t>[31]</w:t>
+        </w:r>
+      </w:hyperlink>
+      <w:hyperlink r:id="rId68" w:anchor="cite_note-WHO2020masks-34" w:history="1">
+        <w:r>
+          <w:rPr>
+            <w:rStyle w:val="Hyperlink"/>
+            <w:rFonts w:ascii="Arial" w:hAnsi="Arial" w:cs="Arial"/>
+            <w:color w:val="0B0080"/>
+            <w:sz w:val="17"/>
+            <w:szCs w:val="17"/>
+            <w:u w:val="none"/>
+            <w:vertAlign w:val="superscript"/>
+          </w:rPr>
+          <w:t>[32]</w:t>
+        </w:r>
+      </w:hyperlink>
     </w:p>
     <w:p>
       <w:pPr>
-        <w:pStyle w:val="ListParagraph"/>
-        <w:numPr>
-          <w:ilvl w:val="0"/>
-          <w:numId w:val="1"/>
-        </w:numPr>
-        <w:jc w:val="both"/>
-        <w:rPr>
-          <w:rFonts w:asciiTheme="majorBidi" w:hAnsiTheme="majorBidi" w:cstheme="majorBidi"/>
-          <w:sz w:val="24"/>
-          <w:szCs w:val="24"/>
-        </w:rPr>
-      </w:pPr>
-      <w:r>
-        <w:rPr>
-          <w:rFonts w:asciiTheme="majorBidi" w:hAnsiTheme="majorBidi" w:cstheme="majorBidi"/>
-          <w:sz w:val="24"/>
-          <w:szCs w:val="24"/>
-        </w:rPr>
-        <w:t>Bootresc /fixmbr</w:t>
-      </w:r>
+        <w:pStyle w:val="NormalWeb"/>
+        <w:shd w:val="clear" w:color="auto" w:fill="FFFFFF"/>
+        <w:spacing w:before="120" w:beforeAutospacing="0" w:after="120" w:afterAutospacing="0"/>
+        <w:rPr>
+          <w:rFonts w:ascii="Arial" w:hAnsi="Arial" w:cs="Arial"/>
+          <w:color w:val="202122"/>
+          <w:sz w:val="21"/>
+          <w:szCs w:val="21"/>
+        </w:rPr>
+      </w:pPr>
+      <w:r>
+        <w:rPr>
+          <w:rFonts w:ascii="Arial" w:hAnsi="Arial" w:cs="Arial"/>
+          <w:color w:val="202122"/>
+          <w:sz w:val="21"/>
+          <w:szCs w:val="21"/>
+        </w:rPr>
+        <w:t>There are no proven </w:t>
+      </w:r>
+      <w:hyperlink r:id="rId69" w:tooltip="COVID-19 vaccine" w:history="1">
+        <w:r>
+          <w:rPr>
+            <w:rStyle w:val="Hyperlink"/>
+            <w:rFonts w:ascii="Arial" w:hAnsi="Arial" w:cs="Arial"/>
+            <w:color w:val="0B0080"/>
+            <w:sz w:val="21"/>
+            <w:szCs w:val="21"/>
+            <w:u w:val="none"/>
+          </w:rPr>
+          <w:t>vaccines</w:t>
+        </w:r>
+      </w:hyperlink>
+      <w:r>
+        <w:rPr>
+          <w:rFonts w:ascii="Arial" w:hAnsi="Arial" w:cs="Arial"/>
+          <w:color w:val="202122"/>
+          <w:sz w:val="21"/>
+          <w:szCs w:val="21"/>
+        </w:rPr>
+        <w:t> nor </w:t>
+      </w:r>
+      <w:hyperlink r:id="rId70" w:tooltip="COVID-19 drug development" w:history="1">
+        <w:r>
+          <w:rPr>
+            <w:rStyle w:val="Hyperlink"/>
+            <w:rFonts w:ascii="Arial" w:hAnsi="Arial" w:cs="Arial"/>
+            <w:color w:val="0B0080"/>
+            <w:sz w:val="21"/>
+            <w:szCs w:val="21"/>
+            <w:u w:val="none"/>
+          </w:rPr>
+          <w:t>specific</w:t>
+        </w:r>
+      </w:hyperlink>
+      <w:r>
+        <w:rPr>
+          <w:rFonts w:ascii="Arial" w:hAnsi="Arial" w:cs="Arial"/>
+          <w:color w:val="202122"/>
+          <w:sz w:val="21"/>
+          <w:szCs w:val="21"/>
+        </w:rPr>
+        <w:t> </w:t>
+      </w:r>
+      <w:hyperlink r:id="rId71" w:tooltip="Antiviral treatment" w:history="1">
+        <w:r>
+          <w:rPr>
+            <w:rStyle w:val="Hyperlink"/>
+            <w:rFonts w:ascii="Arial" w:hAnsi="Arial" w:cs="Arial"/>
+            <w:color w:val="0B0080"/>
+            <w:sz w:val="21"/>
+            <w:szCs w:val="21"/>
+            <w:u w:val="none"/>
+          </w:rPr>
+          <w:t>antiviral treatments</w:t>
+        </w:r>
+      </w:hyperlink>
+      <w:r>
+        <w:rPr>
+          <w:rFonts w:ascii="Arial" w:hAnsi="Arial" w:cs="Arial"/>
+          <w:color w:val="202122"/>
+          <w:sz w:val="21"/>
+          <w:szCs w:val="21"/>
+        </w:rPr>
+        <w:t> for COVID-19.</w:t>
+      </w:r>
+      <w:hyperlink r:id="rId72" w:anchor="cite_note-WHO2020QA-6" w:history="1">
+        <w:r>
+          <w:rPr>
+            <w:rStyle w:val="Hyperlink"/>
+            <w:rFonts w:ascii="Arial" w:hAnsi="Arial" w:cs="Arial"/>
+            <w:color w:val="0B0080"/>
+            <w:sz w:val="17"/>
+            <w:szCs w:val="17"/>
+            <w:u w:val="none"/>
+            <w:vertAlign w:val="superscript"/>
+          </w:rPr>
+          <w:t>[6]</w:t>
+        </w:r>
+      </w:hyperlink>
+      <w:r>
+        <w:rPr>
+          <w:rFonts w:ascii="Arial" w:hAnsi="Arial" w:cs="Arial"/>
+          <w:color w:val="202122"/>
+          <w:sz w:val="21"/>
+          <w:szCs w:val="21"/>
+        </w:rPr>
+        <w:t> Management involves the </w:t>
+      </w:r>
+      <w:hyperlink r:id="rId73" w:tooltip="Palliative care" w:history="1">
+        <w:r>
+          <w:rPr>
+            <w:rStyle w:val="Hyperlink"/>
+            <w:rFonts w:ascii="Arial" w:hAnsi="Arial" w:cs="Arial"/>
+            <w:color w:val="0B0080"/>
+            <w:sz w:val="21"/>
+            <w:szCs w:val="21"/>
+            <w:u w:val="none"/>
+          </w:rPr>
+          <w:t>treatment of symptoms</w:t>
+        </w:r>
+      </w:hyperlink>
+      <w:r>
+        <w:rPr>
+          <w:rFonts w:ascii="Arial" w:hAnsi="Arial" w:cs="Arial"/>
+          <w:color w:val="202122"/>
+          <w:sz w:val="21"/>
+          <w:szCs w:val="21"/>
+        </w:rPr>
+        <w:t>, </w:t>
+      </w:r>
+      <w:hyperlink r:id="rId74" w:tooltip="Supportive care" w:history="1">
+        <w:r>
+          <w:rPr>
+            <w:rStyle w:val="Hyperlink"/>
+            <w:rFonts w:ascii="Arial" w:hAnsi="Arial" w:cs="Arial"/>
+            <w:color w:val="0B0080"/>
+            <w:sz w:val="21"/>
+            <w:szCs w:val="21"/>
+            <w:u w:val="none"/>
+          </w:rPr>
+          <w:t>supportive care</w:t>
+        </w:r>
+      </w:hyperlink>
+      <w:r>
+        <w:rPr>
+          <w:rFonts w:ascii="Arial" w:hAnsi="Arial" w:cs="Arial"/>
+          <w:color w:val="202122"/>
+          <w:sz w:val="21"/>
+          <w:szCs w:val="21"/>
+        </w:rPr>
+        <w:t>, </w:t>
+      </w:r>
+      <w:hyperlink r:id="rId75" w:tooltip="Isolation (health care)" w:history="1">
+        <w:r>
+          <w:rPr>
+            <w:rStyle w:val="Hyperlink"/>
+            <w:rFonts w:ascii="Arial" w:hAnsi="Arial" w:cs="Arial"/>
+            <w:color w:val="0B0080"/>
+            <w:sz w:val="21"/>
+            <w:szCs w:val="21"/>
+            <w:u w:val="none"/>
+          </w:rPr>
+          <w:t>isolation</w:t>
+        </w:r>
+      </w:hyperlink>
+      <w:r>
+        <w:rPr>
+          <w:rFonts w:ascii="Arial" w:hAnsi="Arial" w:cs="Arial"/>
+          <w:color w:val="202122"/>
+          <w:sz w:val="21"/>
+          <w:szCs w:val="21"/>
+        </w:rPr>
+        <w:t>, and </w:t>
+      </w:r>
+      <w:hyperlink r:id="rId76" w:tooltip="Medical research" w:history="1">
+        <w:r>
+          <w:rPr>
+            <w:rStyle w:val="Hyperlink"/>
+            <w:rFonts w:ascii="Arial" w:hAnsi="Arial" w:cs="Arial"/>
+            <w:color w:val="0B0080"/>
+            <w:sz w:val="21"/>
+            <w:szCs w:val="21"/>
+            <w:u w:val="none"/>
+          </w:rPr>
+          <w:t>experimental measures</w:t>
+        </w:r>
+      </w:hyperlink>
+      <w:r>
+        <w:rPr>
+          <w:rFonts w:ascii="Arial" w:hAnsi="Arial" w:cs="Arial"/>
+          <w:color w:val="202122"/>
+          <w:sz w:val="21"/>
+          <w:szCs w:val="21"/>
+        </w:rPr>
+        <w:t>.</w:t>
+      </w:r>
+      <w:hyperlink r:id="rId77" w:anchor="cite_note-cdc21Jan20202-35" w:history="1">
+        <w:r>
+          <w:rPr>
+            <w:rStyle w:val="Hyperlink"/>
+            <w:rFonts w:ascii="Arial" w:hAnsi="Arial" w:cs="Arial"/>
+            <w:color w:val="0B0080"/>
+            <w:sz w:val="17"/>
+            <w:szCs w:val="17"/>
+            <w:u w:val="none"/>
+            <w:vertAlign w:val="superscript"/>
+          </w:rPr>
+          <w:t>[33]</w:t>
+        </w:r>
+      </w:hyperlink>
+      <w:r>
+        <w:rPr>
+          <w:rFonts w:ascii="Arial" w:hAnsi="Arial" w:cs="Arial"/>
+          <w:color w:val="202122"/>
+          <w:sz w:val="21"/>
+          <w:szCs w:val="21"/>
+        </w:rPr>
+        <w:t> The </w:t>
+      </w:r>
+      <w:hyperlink r:id="rId78" w:tooltip="World Health Organization" w:history="1">
+        <w:r>
+          <w:rPr>
+            <w:rStyle w:val="Hyperlink"/>
+            <w:rFonts w:ascii="Arial" w:hAnsi="Arial" w:cs="Arial"/>
+            <w:color w:val="0B0080"/>
+            <w:sz w:val="21"/>
+            <w:szCs w:val="21"/>
+            <w:u w:val="none"/>
+          </w:rPr>
+          <w:t>World Health Organization</w:t>
+        </w:r>
+      </w:hyperlink>
+      <w:r>
+        <w:rPr>
+          <w:rFonts w:ascii="Arial" w:hAnsi="Arial" w:cs="Arial"/>
+          <w:color w:val="202122"/>
+          <w:sz w:val="21"/>
+          <w:szCs w:val="21"/>
+        </w:rPr>
+        <w:t> (WHO) declared the COVID</w:t>
+      </w:r>
+      <w:r>
+        <w:rPr>
+          <w:rFonts w:ascii="Arial" w:hAnsi="Arial" w:cs="Arial"/>
+          <w:color w:val="202122"/>
+          <w:sz w:val="21"/>
+          <w:szCs w:val="21"/>
+        </w:rPr>
+        <w:noBreakHyphen/>
+        <w:t>19 </w:t>
+      </w:r>
+      <w:hyperlink r:id="rId79" w:tooltip="Outbreak" w:history="1">
+        <w:r>
+          <w:rPr>
+            <w:rStyle w:val="Hyperlink"/>
+            <w:rFonts w:ascii="Arial" w:hAnsi="Arial" w:cs="Arial"/>
+            <w:color w:val="0B0080"/>
+            <w:sz w:val="21"/>
+            <w:szCs w:val="21"/>
+            <w:u w:val="none"/>
+          </w:rPr>
+          <w:t>outbreak</w:t>
+        </w:r>
+      </w:hyperlink>
+      <w:r>
+        <w:rPr>
+          <w:rFonts w:ascii="Arial" w:hAnsi="Arial" w:cs="Arial"/>
+          <w:color w:val="202122"/>
+          <w:sz w:val="21"/>
+          <w:szCs w:val="21"/>
+        </w:rPr>
+        <w:t> a </w:t>
+      </w:r>
+      <w:hyperlink r:id="rId80" w:tooltip="Public health emergency of international concern" w:history="1">
+        <w:r>
+          <w:rPr>
+            <w:rStyle w:val="Hyperlink"/>
+            <w:rFonts w:ascii="Arial" w:hAnsi="Arial" w:cs="Arial"/>
+            <w:color w:val="0B0080"/>
+            <w:sz w:val="21"/>
+            <w:szCs w:val="21"/>
+            <w:u w:val="none"/>
+          </w:rPr>
+          <w:t>public health emergency of international concern</w:t>
+        </w:r>
+      </w:hyperlink>
+      <w:r>
+        <w:rPr>
+          <w:rFonts w:ascii="Arial" w:hAnsi="Arial" w:cs="Arial"/>
+          <w:color w:val="202122"/>
+          <w:sz w:val="21"/>
+          <w:szCs w:val="21"/>
+        </w:rPr>
+        <w:t> (PHEIC)</w:t>
+      </w:r>
+      <w:hyperlink r:id="rId81" w:anchor="cite_note-36" w:history="1">
+        <w:r>
+          <w:rPr>
+            <w:rStyle w:val="Hyperlink"/>
+            <w:rFonts w:ascii="Arial" w:hAnsi="Arial" w:cs="Arial"/>
+            <w:color w:val="0B0080"/>
+            <w:sz w:val="17"/>
+            <w:szCs w:val="17"/>
+            <w:u w:val="none"/>
+            <w:vertAlign w:val="superscript"/>
+          </w:rPr>
+          <w:t>[34]</w:t>
+        </w:r>
+      </w:hyperlink>
+      <w:hyperlink r:id="rId82" w:anchor="cite_note-37" w:history="1">
+        <w:r>
+          <w:rPr>
+            <w:rStyle w:val="Hyperlink"/>
+            <w:rFonts w:ascii="Arial" w:hAnsi="Arial" w:cs="Arial"/>
+            <w:color w:val="0B0080"/>
+            <w:sz w:val="17"/>
+            <w:szCs w:val="17"/>
+            <w:u w:val="none"/>
+            <w:vertAlign w:val="superscript"/>
+          </w:rPr>
+          <w:t>[35]</w:t>
+        </w:r>
+      </w:hyperlink>
+      <w:r>
+        <w:rPr>
+          <w:rFonts w:ascii="Arial" w:hAnsi="Arial" w:cs="Arial"/>
+          <w:color w:val="202122"/>
+          <w:sz w:val="21"/>
+          <w:szCs w:val="21"/>
+        </w:rPr>
+        <w:t> on 30 January 2020 and a </w:t>
+      </w:r>
+      <w:hyperlink r:id="rId83" w:tooltip="Pandemic" w:history="1">
+        <w:r>
+          <w:rPr>
+            <w:rStyle w:val="Hyperlink"/>
+            <w:rFonts w:ascii="Arial" w:hAnsi="Arial" w:cs="Arial"/>
+            <w:color w:val="0B0080"/>
+            <w:sz w:val="21"/>
+            <w:szCs w:val="21"/>
+            <w:u w:val="none"/>
+          </w:rPr>
+          <w:t>pandemic</w:t>
+        </w:r>
+      </w:hyperlink>
+      <w:r>
+        <w:rPr>
+          <w:rFonts w:ascii="Arial" w:hAnsi="Arial" w:cs="Arial"/>
+          <w:color w:val="202122"/>
+          <w:sz w:val="21"/>
+          <w:szCs w:val="21"/>
+        </w:rPr>
+        <w:t> on 11 March 2020.</w:t>
+      </w:r>
+      <w:hyperlink r:id="rId84" w:anchor="cite_note-WHOPandemic-11" w:history="1">
+        <w:r>
+          <w:rPr>
+            <w:rStyle w:val="Hyperlink"/>
+            <w:rFonts w:ascii="Arial" w:hAnsi="Arial" w:cs="Arial"/>
+            <w:color w:val="0B0080"/>
+            <w:sz w:val="17"/>
+            <w:szCs w:val="17"/>
+            <w:u w:val="none"/>
+            <w:vertAlign w:val="superscript"/>
+          </w:rPr>
+          <w:t>[11]</w:t>
+        </w:r>
+      </w:hyperlink>
+      <w:r>
+        <w:rPr>
+          <w:rFonts w:ascii="Arial" w:hAnsi="Arial" w:cs="Arial"/>
+          <w:color w:val="202122"/>
+          <w:sz w:val="21"/>
+          <w:szCs w:val="21"/>
+        </w:rPr>
+        <w:t> </w:t>
+      </w:r>
+      <w:hyperlink r:id="rId85" w:tooltip="Local transmission" w:history="1">
+        <w:r>
+          <w:rPr>
+            <w:rStyle w:val="Hyperlink"/>
+            <w:rFonts w:ascii="Arial" w:hAnsi="Arial" w:cs="Arial"/>
+            <w:color w:val="0B0080"/>
+            <w:sz w:val="21"/>
+            <w:szCs w:val="21"/>
+            <w:u w:val="none"/>
+          </w:rPr>
+          <w:t>Local transmission</w:t>
+        </w:r>
+      </w:hyperlink>
+      <w:r>
+        <w:rPr>
+          <w:rFonts w:ascii="Arial" w:hAnsi="Arial" w:cs="Arial"/>
+          <w:color w:val="202122"/>
+          <w:sz w:val="21"/>
+          <w:szCs w:val="21"/>
+        </w:rPr>
+        <w:t> of the disease has occurred in most countries across all six </w:t>
+      </w:r>
+      <w:hyperlink r:id="rId86" w:tooltip="WHO regions" w:history="1">
+        <w:r>
+          <w:rPr>
+            <w:rStyle w:val="Hyperlink"/>
+            <w:rFonts w:ascii="Arial" w:hAnsi="Arial" w:cs="Arial"/>
+            <w:color w:val="0B0080"/>
+            <w:sz w:val="21"/>
+            <w:szCs w:val="21"/>
+            <w:u w:val="none"/>
+          </w:rPr>
+          <w:t>WHO regions</w:t>
+        </w:r>
+      </w:hyperlink>
+      <w:r>
+        <w:rPr>
+          <w:rFonts w:ascii="Arial" w:hAnsi="Arial" w:cs="Arial"/>
+          <w:color w:val="202122"/>
+          <w:sz w:val="21"/>
+          <w:szCs w:val="21"/>
+        </w:rPr>
+        <w:t>.</w:t>
+      </w:r>
+      <w:hyperlink r:id="rId87" w:anchor="cite_note-38" w:history="1">
+        <w:r>
+          <w:rPr>
+            <w:rStyle w:val="Hyperlink"/>
+            <w:rFonts w:ascii="Arial" w:hAnsi="Arial" w:cs="Arial"/>
+            <w:color w:val="0B0080"/>
+            <w:sz w:val="17"/>
+            <w:szCs w:val="17"/>
+            <w:u w:val="none"/>
+            <w:vertAlign w:val="superscript"/>
+          </w:rPr>
+          <w:t>[36]</w:t>
+        </w:r>
+      </w:hyperlink>
     </w:p>
     <w:p>
       <w:pPr>
-        <w:pStyle w:val="ListParagraph"/>
-        <w:numPr>
-          <w:ilvl w:val="0"/>
-          <w:numId w:val="1"/>
-        </w:numPr>
-        <w:jc w:val="both"/>
-        <w:rPr>
-          <w:rFonts w:asciiTheme="majorBidi" w:hAnsiTheme="majorBidi" w:cstheme="majorBidi"/>
-          <w:sz w:val="24"/>
-          <w:szCs w:val="24"/>
-        </w:rPr>
-      </w:pPr>
-      <w:r>
-        <w:rPr>
-          <w:rFonts w:asciiTheme="majorBidi" w:hAnsiTheme="majorBidi" w:cstheme="majorBidi"/>
-          <w:sz w:val="24"/>
-          <w:szCs w:val="24"/>
-        </w:rPr>
-        <w:t>Bootresc /fixboot</w:t>
-      </w:r>
-    </w:p>
-    <w:p>
-      <w:pPr>
-        <w:pStyle w:val="ListParagraph"/>
-        <w:numPr>
-          <w:ilvl w:val="0"/>
-          <w:numId w:val="1"/>
-        </w:numPr>
-        <w:jc w:val="both"/>
-        <w:rPr>
-          <w:rFonts w:asciiTheme="majorBidi" w:hAnsiTheme="majorBidi" w:cstheme="majorBidi"/>
-          <w:sz w:val="24"/>
-          <w:szCs w:val="24"/>
-        </w:rPr>
-      </w:pPr>
-      <w:r>
-        <w:rPr>
-          <w:rFonts w:asciiTheme="majorBidi" w:hAnsiTheme="majorBidi" w:cstheme="majorBidi"/>
-          <w:sz w:val="24"/>
-          <w:szCs w:val="24"/>
-        </w:rPr>
-        <w:t>stop autoconnection to the server by using the command: net use \persistent:no</w:t>
-      </w:r>
-    </w:p>
-    <w:p>
-      <w:pPr>
-        <w:pStyle w:val="ListParagraph"/>
-        <w:numPr>
-          <w:ilvl w:val="0"/>
-          <w:numId w:val="1"/>
-        </w:numPr>
-        <w:jc w:val="both"/>
-        <w:rPr>
-          <w:rFonts w:asciiTheme="majorBidi" w:hAnsiTheme="majorBidi" w:cstheme="majorBidi"/>
-          <w:sz w:val="24"/>
-          <w:szCs w:val="24"/>
-        </w:rPr>
-      </w:pPr>
-      <w:r>
-        <w:rPr>
-          <w:rFonts w:asciiTheme="majorBidi" w:hAnsiTheme="majorBidi" w:cstheme="majorBidi"/>
-          <w:sz w:val="24"/>
-          <w:szCs w:val="24"/>
-        </w:rPr>
-        <w:t>view wifi pass: netsh wlan show profile name.</w:t>
-      </w:r>
-    </w:p>
-    <w:p>
-      <w:pPr>
-        <w:pStyle w:val="ListParagraph"/>
-        <w:numPr>
-          <w:ilvl w:val="0"/>
-          <w:numId w:val="1"/>
-        </w:numPr>
-        <w:jc w:val="both"/>
-        <w:rPr>
-          <w:rFonts w:asciiTheme="majorBidi" w:hAnsiTheme="majorBidi" w:cstheme="majorBidi"/>
-          <w:sz w:val="24"/>
-          <w:szCs w:val="24"/>
-        </w:rPr>
-      </w:pPr>
-      <w:r>
-        <w:rPr>
-          <w:rFonts w:asciiTheme="majorBidi" w:hAnsiTheme="majorBidi" w:cstheme="majorBidi"/>
-          <w:sz w:val="24"/>
-          <w:szCs w:val="24"/>
-        </w:rPr>
-        <w:t>To format a hard drive using command line in the windows installation prompt by using (shift+f10):</w:t>
-      </w:r>
-    </w:p>
-    <w:p>
-      <w:pPr>
-        <w:pStyle w:val="ListParagraph"/>
-        <w:numPr>
-          <w:ilvl w:val="0"/>
-          <w:numId w:val="3"/>
-        </w:numPr>
-        <w:jc w:val="both"/>
-        <w:rPr>
-          <w:rFonts w:asciiTheme="majorBidi" w:hAnsiTheme="majorBidi" w:cstheme="majorBidi"/>
-          <w:sz w:val="24"/>
-          <w:szCs w:val="24"/>
-        </w:rPr>
-      </w:pPr>
-      <w:r>
-        <w:rPr>
-          <w:rFonts w:asciiTheme="majorBidi" w:hAnsiTheme="majorBidi" w:cstheme="majorBidi"/>
-          <w:sz w:val="24"/>
-          <w:szCs w:val="24"/>
-        </w:rPr>
-        <w:t>Diskpart</w:t>
-      </w:r>
-    </w:p>
-    <w:p>
-      <w:pPr>
-        <w:pStyle w:val="ListParagraph"/>
-        <w:numPr>
-          <w:ilvl w:val="0"/>
-          <w:numId w:val="3"/>
-        </w:numPr>
-        <w:jc w:val="both"/>
-        <w:rPr>
-          <w:rFonts w:asciiTheme="majorBidi" w:hAnsiTheme="majorBidi" w:cstheme="majorBidi"/>
-          <w:sz w:val="24"/>
-          <w:szCs w:val="24"/>
-        </w:rPr>
-      </w:pPr>
-      <w:r>
-        <w:rPr>
-          <w:rFonts w:asciiTheme="majorBidi" w:hAnsiTheme="majorBidi" w:cstheme="majorBidi"/>
-          <w:sz w:val="24"/>
-          <w:szCs w:val="24"/>
-        </w:rPr>
-        <w:t xml:space="preserve">List disk </w:t>
-      </w:r>
-    </w:p>
-    <w:p>
-      <w:pPr>
-        <w:pStyle w:val="ListParagraph"/>
-        <w:numPr>
-          <w:ilvl w:val="0"/>
-          <w:numId w:val="3"/>
-        </w:numPr>
-        <w:jc w:val="both"/>
-        <w:rPr>
-          <w:rFonts w:asciiTheme="majorBidi" w:hAnsiTheme="majorBidi" w:cstheme="majorBidi"/>
-          <w:sz w:val="24"/>
-          <w:szCs w:val="24"/>
-        </w:rPr>
-      </w:pPr>
-      <w:r>
-        <w:rPr>
-          <w:rFonts w:asciiTheme="majorBidi" w:hAnsiTheme="majorBidi" w:cstheme="majorBidi"/>
-          <w:sz w:val="24"/>
-          <w:szCs w:val="24"/>
-        </w:rPr>
-        <w:t>Select disk (number)</w:t>
-      </w:r>
-    </w:p>
-    <w:p>
-      <w:pPr>
-        <w:pStyle w:val="ListParagraph"/>
-        <w:numPr>
-          <w:ilvl w:val="0"/>
-          <w:numId w:val="3"/>
-        </w:numPr>
-        <w:jc w:val="both"/>
-        <w:rPr>
-          <w:rFonts w:asciiTheme="majorBidi" w:hAnsiTheme="majorBidi" w:cstheme="majorBidi"/>
-          <w:sz w:val="24"/>
-          <w:szCs w:val="24"/>
-        </w:rPr>
-      </w:pPr>
-      <w:r>
-        <w:rPr>
-          <w:rFonts w:asciiTheme="majorBidi" w:hAnsiTheme="majorBidi" w:cstheme="majorBidi"/>
-          <w:sz w:val="24"/>
-          <w:szCs w:val="24"/>
-        </w:rPr>
-        <w:t xml:space="preserve">Clean </w:t>
-      </w:r>
-    </w:p>
-    <w:p>
-      <w:pPr>
-        <w:pStyle w:val="ListParagraph"/>
-        <w:numPr>
-          <w:ilvl w:val="0"/>
-          <w:numId w:val="1"/>
-        </w:numPr>
-        <w:jc w:val="both"/>
-        <w:rPr>
-          <w:rFonts w:asciiTheme="majorBidi" w:hAnsiTheme="majorBidi" w:cstheme="majorBidi"/>
-          <w:sz w:val="24"/>
-          <w:szCs w:val="24"/>
-        </w:rPr>
-      </w:pPr>
-      <w:r>
-        <w:rPr>
-          <w:rFonts w:asciiTheme="majorBidi" w:hAnsiTheme="majorBidi" w:cstheme="majorBidi"/>
-          <w:sz w:val="24"/>
-          <w:szCs w:val="24"/>
-        </w:rPr>
-        <w:t>Software Licensing Management Tool (slmgr) is a VBS file in Windows against which you can run commands to perform advanced Windows activation tasks</w:t>
-      </w:r>
-      <w:r>
-        <w:rPr>
-          <w:rFonts w:asciiTheme="majorBidi" w:hAnsiTheme="majorBidi" w:cstheme="majorBidi"/>
-          <w:sz w:val="24"/>
-          <w:szCs w:val="24"/>
-        </w:rPr>
-        <w:t>:</w:t>
-      </w:r>
-    </w:p>
-    <w:p>
-      <w:pPr>
-        <w:pStyle w:val="ListParagraph"/>
-        <w:numPr>
-          <w:ilvl w:val="0"/>
-          <w:numId w:val="4"/>
-        </w:numPr>
-        <w:jc w:val="both"/>
-        <w:rPr>
-          <w:rFonts w:asciiTheme="majorBidi" w:hAnsiTheme="majorBidi" w:cstheme="majorBidi"/>
-          <w:sz w:val="24"/>
-          <w:szCs w:val="24"/>
-        </w:rPr>
-      </w:pPr>
-      <w:r>
-        <w:rPr>
-          <w:rFonts w:ascii="Arial" w:hAnsi="Arial" w:cs="Arial"/>
-          <w:color w:val="404040"/>
-          <w:shd w:val="clear" w:color="auto" w:fill="FFFFFF"/>
-        </w:rPr>
-        <w:t> “slmgr /ipk yourlicensekey” to install a license key</w:t>
-      </w:r>
-    </w:p>
-    <w:p>
-      <w:pPr>
-        <w:pStyle w:val="ListParagraph"/>
-        <w:numPr>
-          <w:ilvl w:val="0"/>
-          <w:numId w:val="4"/>
-        </w:numPr>
-        <w:jc w:val="both"/>
-        <w:rPr>
-          <w:rFonts w:asciiTheme="majorBidi" w:hAnsiTheme="majorBidi" w:cstheme="majorBidi"/>
-          <w:sz w:val="24"/>
-          <w:szCs w:val="24"/>
-        </w:rPr>
-      </w:pPr>
-      <w:r>
-        <w:rPr>
-          <w:rFonts w:ascii="Arial" w:hAnsi="Arial" w:cs="Arial"/>
-          <w:color w:val="404040"/>
-          <w:shd w:val="clear" w:color="auto" w:fill="FFFFFF"/>
-        </w:rPr>
-        <w:t>slmgr /skms kms8.msguides.com” to connect to my KMS server.</w:t>
-      </w:r>
-    </w:p>
-    <w:p>
-      <w:pPr>
-        <w:pStyle w:val="ListParagraph"/>
-        <w:numPr>
-          <w:ilvl w:val="0"/>
-          <w:numId w:val="4"/>
-        </w:numPr>
-        <w:jc w:val="both"/>
-        <w:rPr>
-          <w:rFonts w:asciiTheme="majorBidi" w:hAnsiTheme="majorBidi" w:cstheme="majorBidi"/>
-          <w:sz w:val="24"/>
-          <w:szCs w:val="24"/>
-        </w:rPr>
-      </w:pPr>
-      <w:r>
-        <w:rPr>
-          <w:rFonts w:ascii="Arial" w:hAnsi="Arial" w:cs="Arial"/>
-          <w:color w:val="404040"/>
-          <w:shd w:val="clear" w:color="auto" w:fill="FFFFFF"/>
-        </w:rPr>
-        <w:t>activate your Windows using the command “slmgr /ato”</w:t>
-      </w:r>
-    </w:p>
-    <w:p>
-      <w:pPr>
-        <w:pStyle w:val="ListParagraph"/>
-        <w:numPr>
-          <w:ilvl w:val="0"/>
-          <w:numId w:val="1"/>
-        </w:numPr>
-        <w:jc w:val="both"/>
-        <w:rPr>
-          <w:rFonts w:asciiTheme="majorBidi" w:hAnsiTheme="majorBidi" w:cstheme="majorBidi"/>
-          <w:sz w:val="24"/>
-          <w:szCs w:val="24"/>
-        </w:rPr>
-      </w:pPr>
-      <w:r>
-        <w:rPr>
-          <w:rFonts w:asciiTheme="majorBidi" w:hAnsiTheme="majorBidi" w:cstheme="majorBidi"/>
-          <w:sz w:val="24"/>
-          <w:szCs w:val="24"/>
-        </w:rPr>
-        <w:t>kl</w:t>
-      </w:r>
-    </w:p>
-    <w:p>
-      <w:pPr>
-        <w:pStyle w:val="ListParagraph"/>
-        <w:numPr>
-          <w:ilvl w:val="0"/>
-          <w:numId w:val="1"/>
-        </w:numPr>
         <w:jc w:val="both"/>
         <w:rPr>
           <w:rFonts w:asciiTheme="majorBidi" w:hAnsiTheme="majorBidi" w:cstheme="majorBidi"/>
@@ -1355,6 +2832,39 @@
       <w:contextualSpacing/>
     </w:pPr>
   </w:style>
+  <w:style w:type="paragraph" w:styleId="NormalWeb">
+    <w:name w:val="Normal (Web)"/>
+    <w:basedOn w:val="Normal"/>
+    <w:uiPriority w:val="99"/>
+    <w:semiHidden/>
+    <w:unhideWhenUsed/>
+    <w:rsid w:val="00515C4A"/>
+    <w:pPr>
+      <w:spacing w:before="100" w:beforeAutospacing="1" w:after="100" w:afterAutospacing="1" w:line="240" w:lineRule="auto"/>
+    </w:pPr>
+    <w:rPr>
+      <w:rFonts w:ascii="Times New Roman" w:eastAsia="Times New Roman" w:hAnsi="Times New Roman" w:cs="Times New Roman"/>
+      <w:sz w:val="24"/>
+      <w:szCs w:val="24"/>
+    </w:rPr>
+  </w:style>
+  <w:style w:type="character" w:styleId="Hyperlink">
+    <w:name w:val="Hyperlink"/>
+    <w:basedOn w:val="DefaultParagraphFont"/>
+    <w:uiPriority w:val="99"/>
+    <w:semiHidden/>
+    <w:unhideWhenUsed/>
+    <w:rsid w:val="00515C4A"/>
+    <w:rPr>
+      <w:color w:val="0000FF"/>
+      <w:u w:val="single"/>
+    </w:rPr>
+  </w:style>
+  <w:style w:type="character" w:customStyle="1" w:styleId="nowrap">
+    <w:name w:val="nowrap"/>
+    <w:basedOn w:val="DefaultParagraphFont"/>
+    <w:rsid w:val="00515C4A"/>
+  </w:style>
 </w:styles>
 </file>
 

</xml_diff>